<commit_message>
finishing the report but not polished
</commit_message>
<xml_diff>
--- a/urop_project_report.docx
+++ b/urop_project_report.docx
@@ -13,10 +13,13 @@
         <w:t xml:space="preserve">UROP project is a web application test automation project. </w:t>
       </w:r>
       <w:r>
-        <w:t>GenomeSpace is the name of the website the progr</w:t>
-      </w:r>
-      <w:r>
-        <w:t>am is testing on. It is a cloud-</w:t>
+        <w:t>GenomeSpace</w:t>
+      </w:r>
+      <w:r>
+        <w:t xml:space="preserve">, which </w:t>
+      </w:r>
+      <w:r>
+        <w:t>is a cloud-</w:t>
       </w:r>
       <w:r>
         <w:t>based storage</w:t>
@@ -25,10 +28,7 @@
         <w:t xml:space="preserve"> </w:t>
       </w:r>
       <w:r>
-        <w:t>which act</w:t>
-      </w:r>
-      <w:r>
-        <w:t>s</w:t>
+        <w:t>acting</w:t>
       </w:r>
       <w:r>
         <w:t xml:space="preserve"> like a bridge</w:t>
@@ -40,12 +40,18 @@
         <w:t>ing</w:t>
       </w:r>
       <w:r>
-        <w:t>s</w:t>
-      </w:r>
-      <w:r>
         <w:t xml:space="preserve"> the Nectar Research Cloud with the Genomics Virtual Laboratories</w:t>
       </w:r>
       <w:r>
+        <w:t>,</w:t>
+      </w:r>
+      <w:r>
+        <w:t xml:space="preserve"> </w:t>
+      </w:r>
+      <w:r>
+        <w:t>is the website that the program is testing on</w:t>
+      </w:r>
+      <w:r>
         <w:t>.</w:t>
       </w:r>
       <w:r>
@@ -74,6 +80,7 @@
       </w:r>
     </w:p>
     <w:p/>
+    <w:p/>
     <w:p>
       <w:r>
         <w:t xml:space="preserve">The aim of this project is to </w:t>
@@ -115,6 +122,7 @@
         <w:t>Ultimately, the program would be put to use and aid the development and maintenance of the application.</w:t>
       </w:r>
     </w:p>
+    <w:p/>
     <w:p/>
     <w:p>
       <w:r>
@@ -289,6 +297,7 @@
         </w:numPr>
       </w:pPr>
       <w:r>
+        <w:lastRenderedPageBreak/>
         <w:t>lunch a GVL instance with files</w:t>
       </w:r>
     </w:p>
@@ -301,7 +310,6 @@
         </w:numPr>
       </w:pPr>
       <w:r>
-        <w:lastRenderedPageBreak/>
         <w:t>generate a DOI of a file for publishing</w:t>
       </w:r>
     </w:p>
@@ -309,19 +317,368 @@
     <w:p/>
     <w:p>
       <w:r>
-        <w:t>Process:</w:t>
-      </w:r>
-    </w:p>
-    <w:p/>
-    <w:p>
-      <w:r>
-        <w:t>Problems along the way with solution:</w:t>
-      </w:r>
-    </w:p>
-    <w:p/>
-    <w:p>
-      <w:r>
-        <w:t>Initially, the user interface was tested with Selenium by conducting a series of events, waiting for the response and asserting the outcome was as expected. In order to do so, elements of the web page needed to be located for the events to be conducted on. However, most of the elements in the page were dynamically generated and injected by Ajax. They didn’t have any id, any name or anything that can be uniquely identified. Some of them are even merely with tag names. It was almost impossible to locate the element without hardcoding some numbers and the hardcoded code are always fragile and easy to break. That was why most of the test cases are not about the interface now.</w:t>
+        <w:t>Initially, the user interface was tested with Selenium by conducting a series of events, waiting for the response and asserting the outcome was as expected. In order to do so, elements of the web page needed to be located for the events to be conducted on</w:t>
+      </w:r>
+      <w:r>
+        <w:t xml:space="preserve">; for example when simulating a user login process, </w:t>
+      </w:r>
+      <w:r>
+        <w:t xml:space="preserve">username and password fields are </w:t>
+      </w:r>
+      <w:r>
+        <w:t>needed to be located in the webpage</w:t>
+      </w:r>
+      <w:r>
+        <w:t xml:space="preserve"> (shown in Figure 1)</w:t>
+      </w:r>
+      <w:r>
+        <w:t>. These locatings can be easily done because each of the elements has an id associated with.</w:t>
+      </w:r>
+      <w:r>
+        <w:t xml:space="preserve"> </w:t>
+      </w:r>
+      <w:r>
+        <w:rPr>
+          <w:noProof/>
+          <w:lang w:val="en-US"/>
+        </w:rPr>
+        <w:drawing>
+          <wp:inline distT="0" distB="0" distL="0" distR="0" wp14:anchorId="7D1105A2" wp14:editId="05D80B6A">
+            <wp:extent cx="5270500" cy="802650"/>
+            <wp:effectExtent l="0" t="0" r="0" b="10160"/>
+            <wp:docPr id="1" name="Picture 1"/>
+            <wp:cNvGraphicFramePr>
+              <a:graphicFrameLocks xmlns:a="http://schemas.openxmlformats.org/drawingml/2006/main" noChangeAspect="1"/>
+            </wp:cNvGraphicFramePr>
+            <a:graphic xmlns:a="http://schemas.openxmlformats.org/drawingml/2006/main">
+              <a:graphicData uri="http://schemas.openxmlformats.org/drawingml/2006/picture">
+                <pic:pic xmlns:pic="http://schemas.openxmlformats.org/drawingml/2006/picture">
+                  <pic:nvPicPr>
+                    <pic:cNvPr id="0" name="Picture 1"/>
+                    <pic:cNvPicPr>
+                      <a:picLocks noChangeAspect="1" noChangeArrowheads="1"/>
+                    </pic:cNvPicPr>
+                  </pic:nvPicPr>
+                  <pic:blipFill>
+                    <a:blip r:embed="rId6">
+                      <a:extLst>
+                        <a:ext uri="{28A0092B-C50C-407E-A947-70E740481C1C}">
+                          <a14:useLocalDpi xmlns:a14="http://schemas.microsoft.com/office/drawing/2010/main" val="0"/>
+                        </a:ext>
+                      </a:extLst>
+                    </a:blip>
+                    <a:srcRect/>
+                    <a:stretch>
+                      <a:fillRect/>
+                    </a:stretch>
+                  </pic:blipFill>
+                  <pic:spPr bwMode="auto">
+                    <a:xfrm>
+                      <a:off x="0" y="0"/>
+                      <a:ext cx="5270500" cy="802650"/>
+                    </a:xfrm>
+                    <a:prstGeom prst="rect">
+                      <a:avLst/>
+                    </a:prstGeom>
+                    <a:noFill/>
+                    <a:ln>
+                      <a:noFill/>
+                    </a:ln>
+                  </pic:spPr>
+                </pic:pic>
+              </a:graphicData>
+            </a:graphic>
+          </wp:inline>
+        </w:drawing>
+      </w:r>
+      <w:r>
+        <w:t xml:space="preserve"> </w:t>
+      </w:r>
+    </w:p>
+    <w:p>
+      <w:r>
+        <w:t>Figure 1. HTML Elements</w:t>
+      </w:r>
+      <w:r>
+        <w:t xml:space="preserve"> for Login Fields in GenomeSpace</w:t>
+      </w:r>
+    </w:p>
+    <w:p/>
+    <w:p>
+      <w:r>
+        <w:t xml:space="preserve">However, most of the elements in the page </w:t>
+      </w:r>
+      <w:r>
+        <w:t>are</w:t>
+      </w:r>
+      <w:r>
+        <w:t xml:space="preserve"> dynamically generated and injected by Ajax. They </w:t>
+      </w:r>
+      <w:r>
+        <w:t>don’t</w:t>
+      </w:r>
+      <w:r>
+        <w:t xml:space="preserve"> have any id, any name or anything that can be uniquely identified. Some of them are even merely with tag names. </w:t>
+      </w:r>
+    </w:p>
+    <w:p>
+      <w:r>
+        <w:t xml:space="preserve">The </w:t>
+      </w:r>
+      <w:r>
+        <w:t>buttons in the dialog for renaming a file or a directory</w:t>
+      </w:r>
+      <w:r>
+        <w:t xml:space="preserve"> are shown in Figure 1</w:t>
+      </w:r>
+      <w:r>
+        <w:t>.</w:t>
+      </w:r>
+    </w:p>
+    <w:p/>
+    <w:p>
+      <w:r>
+        <w:rPr>
+          <w:noProof/>
+          <w:lang w:val="en-US"/>
+        </w:rPr>
+        <w:drawing>
+          <wp:inline distT="0" distB="0" distL="0" distR="0" wp14:anchorId="37E81C48" wp14:editId="2387149B">
+            <wp:extent cx="3017520" cy="802640"/>
+            <wp:effectExtent l="0" t="0" r="5080" b="10160"/>
+            <wp:docPr id="2" name="Picture 2"/>
+            <wp:cNvGraphicFramePr>
+              <a:graphicFrameLocks xmlns:a="http://schemas.openxmlformats.org/drawingml/2006/main" noChangeAspect="1"/>
+            </wp:cNvGraphicFramePr>
+            <a:graphic xmlns:a="http://schemas.openxmlformats.org/drawingml/2006/main">
+              <a:graphicData uri="http://schemas.openxmlformats.org/drawingml/2006/picture">
+                <pic:pic xmlns:pic="http://schemas.openxmlformats.org/drawingml/2006/picture">
+                  <pic:nvPicPr>
+                    <pic:cNvPr id="0" name="Picture 2"/>
+                    <pic:cNvPicPr>
+                      <a:picLocks noChangeAspect="1" noChangeArrowheads="1"/>
+                    </pic:cNvPicPr>
+                  </pic:nvPicPr>
+                  <pic:blipFill>
+                    <a:blip r:embed="rId7">
+                      <a:extLst>
+                        <a:ext uri="{28A0092B-C50C-407E-A947-70E740481C1C}">
+                          <a14:useLocalDpi xmlns:a14="http://schemas.microsoft.com/office/drawing/2010/main" val="0"/>
+                        </a:ext>
+                      </a:extLst>
+                    </a:blip>
+                    <a:srcRect/>
+                    <a:stretch>
+                      <a:fillRect/>
+                    </a:stretch>
+                  </pic:blipFill>
+                  <pic:spPr bwMode="auto">
+                    <a:xfrm>
+                      <a:off x="0" y="0"/>
+                      <a:ext cx="3017520" cy="802640"/>
+                    </a:xfrm>
+                    <a:prstGeom prst="rect">
+                      <a:avLst/>
+                    </a:prstGeom>
+                    <a:noFill/>
+                    <a:ln>
+                      <a:noFill/>
+                    </a:ln>
+                  </pic:spPr>
+                </pic:pic>
+              </a:graphicData>
+            </a:graphic>
+          </wp:inline>
+        </w:drawing>
+      </w:r>
+      <w:r>
+        <w:t xml:space="preserve"> </w:t>
+      </w:r>
+    </w:p>
+    <w:p>
+      <w:r>
+        <w:t>Fi</w:t>
+      </w:r>
+      <w:r>
+        <w:t>gure 2</w:t>
+      </w:r>
+      <w:r>
+        <w:t>. HTML Element</w:t>
+      </w:r>
+      <w:r>
+        <w:t>s</w:t>
+      </w:r>
+      <w:r>
+        <w:t xml:space="preserve"> for ‘Rename’ and ‘Close’ Buttons in GenomeSpace</w:t>
+      </w:r>
+    </w:p>
+    <w:p/>
+    <w:p>
+      <w:r>
+        <w:rPr>
+          <w:noProof/>
+          <w:lang w:val="en-US"/>
+        </w:rPr>
+        <w:drawing>
+          <wp:inline distT="0" distB="0" distL="0" distR="0" wp14:anchorId="48ADB5E0" wp14:editId="03EED2D7">
+            <wp:extent cx="5270500" cy="645012"/>
+            <wp:effectExtent l="0" t="0" r="0" b="0"/>
+            <wp:docPr id="3" name="Picture 3"/>
+            <wp:cNvGraphicFramePr>
+              <a:graphicFrameLocks xmlns:a="http://schemas.openxmlformats.org/drawingml/2006/main" noChangeAspect="1"/>
+            </wp:cNvGraphicFramePr>
+            <a:graphic xmlns:a="http://schemas.openxmlformats.org/drawingml/2006/main">
+              <a:graphicData uri="http://schemas.openxmlformats.org/drawingml/2006/picture">
+                <pic:pic xmlns:pic="http://schemas.openxmlformats.org/drawingml/2006/picture">
+                  <pic:nvPicPr>
+                    <pic:cNvPr id="0" name="Picture 3"/>
+                    <pic:cNvPicPr>
+                      <a:picLocks noChangeAspect="1" noChangeArrowheads="1"/>
+                    </pic:cNvPicPr>
+                  </pic:nvPicPr>
+                  <pic:blipFill>
+                    <a:blip r:embed="rId8">
+                      <a:extLst>
+                        <a:ext uri="{28A0092B-C50C-407E-A947-70E740481C1C}">
+                          <a14:useLocalDpi xmlns:a14="http://schemas.microsoft.com/office/drawing/2010/main" val="0"/>
+                        </a:ext>
+                      </a:extLst>
+                    </a:blip>
+                    <a:srcRect/>
+                    <a:stretch>
+                      <a:fillRect/>
+                    </a:stretch>
+                  </pic:blipFill>
+                  <pic:spPr bwMode="auto">
+                    <a:xfrm>
+                      <a:off x="0" y="0"/>
+                      <a:ext cx="5270500" cy="645012"/>
+                    </a:xfrm>
+                    <a:prstGeom prst="rect">
+                      <a:avLst/>
+                    </a:prstGeom>
+                    <a:noFill/>
+                    <a:ln>
+                      <a:noFill/>
+                    </a:ln>
+                  </pic:spPr>
+                </pic:pic>
+              </a:graphicData>
+            </a:graphic>
+          </wp:inline>
+        </w:drawing>
+      </w:r>
+    </w:p>
+    <w:p>
+      <w:r>
+        <w:t>Figure 3</w:t>
+      </w:r>
+      <w:r>
+        <w:t>. Xpath of the ‘Rename’</w:t>
+      </w:r>
+      <w:r>
+        <w:t xml:space="preserve"> Button in Figure 2</w:t>
+      </w:r>
+      <w:r>
+        <w:t>.</w:t>
+      </w:r>
+    </w:p>
+    <w:p/>
+    <w:p>
+      <w:r>
+        <w:t xml:space="preserve"> </w:t>
+      </w:r>
+      <w:r>
+        <w:t xml:space="preserve"> </w:t>
+      </w:r>
+      <w:r>
+        <w:rPr>
+          <w:noProof/>
+          <w:lang w:val="en-US"/>
+        </w:rPr>
+        <w:drawing>
+          <wp:inline distT="0" distB="0" distL="0" distR="0" wp14:anchorId="46E47663" wp14:editId="1CA3C9E9">
+            <wp:extent cx="2082800" cy="386080"/>
+            <wp:effectExtent l="0" t="0" r="0" b="0"/>
+            <wp:docPr id="6" name="Picture 6"/>
+            <wp:cNvGraphicFramePr>
+              <a:graphicFrameLocks xmlns:a="http://schemas.openxmlformats.org/drawingml/2006/main" noChangeAspect="1"/>
+            </wp:cNvGraphicFramePr>
+            <a:graphic xmlns:a="http://schemas.openxmlformats.org/drawingml/2006/main">
+              <a:graphicData uri="http://schemas.openxmlformats.org/drawingml/2006/picture">
+                <pic:pic xmlns:pic="http://schemas.openxmlformats.org/drawingml/2006/picture">
+                  <pic:nvPicPr>
+                    <pic:cNvPr id="0" name="Picture 6"/>
+                    <pic:cNvPicPr>
+                      <a:picLocks noChangeAspect="1" noChangeArrowheads="1"/>
+                    </pic:cNvPicPr>
+                  </pic:nvPicPr>
+                  <pic:blipFill>
+                    <a:blip r:embed="rId9">
+                      <a:extLst>
+                        <a:ext uri="{28A0092B-C50C-407E-A947-70E740481C1C}">
+                          <a14:useLocalDpi xmlns:a14="http://schemas.microsoft.com/office/drawing/2010/main" val="0"/>
+                        </a:ext>
+                      </a:extLst>
+                    </a:blip>
+                    <a:srcRect/>
+                    <a:stretch>
+                      <a:fillRect/>
+                    </a:stretch>
+                  </pic:blipFill>
+                  <pic:spPr bwMode="auto">
+                    <a:xfrm>
+                      <a:off x="0" y="0"/>
+                      <a:ext cx="2082800" cy="386080"/>
+                    </a:xfrm>
+                    <a:prstGeom prst="rect">
+                      <a:avLst/>
+                    </a:prstGeom>
+                    <a:noFill/>
+                    <a:ln>
+                      <a:noFill/>
+                    </a:ln>
+                  </pic:spPr>
+                </pic:pic>
+              </a:graphicData>
+            </a:graphic>
+          </wp:inline>
+        </w:drawing>
+      </w:r>
+    </w:p>
+    <w:p>
+      <w:r>
+        <w:t>Figure 4. Two Indexing Numbers in the Xpath in Figure 3.</w:t>
+      </w:r>
+    </w:p>
+    <w:p/>
+    <w:p>
+      <w:r>
+        <w:t xml:space="preserve">It </w:t>
+      </w:r>
+      <w:r>
+        <w:t>is</w:t>
+      </w:r>
+      <w:r>
+        <w:t xml:space="preserve"> impossible to locate the element</w:t>
+      </w:r>
+      <w:r>
+        <w:t>s</w:t>
+      </w:r>
+      <w:r>
+        <w:t xml:space="preserve"> without hardcoding some </w:t>
+      </w:r>
+      <w:r>
+        <w:t xml:space="preserve">indexing </w:t>
+      </w:r>
+      <w:r>
+        <w:t>numbers and the hardcoded</w:t>
+      </w:r>
+      <w:r>
+        <w:t xml:space="preserve"> program</w:t>
+      </w:r>
+      <w:r>
+        <w:t xml:space="preserve"> are always fragile and easy to break. That was why most of the test cases are not about the interface now.</w:t>
       </w:r>
     </w:p>
     <w:p/>
@@ -330,128 +687,181 @@
         <w:t xml:space="preserve">As the functionalities of GenomeSpace are service oriented. The communications between clients and servers are the most crucial part. </w:t>
       </w:r>
       <w:r>
-        <w:t>In order the solve the problem described</w:t>
+        <w:t>In order t</w:t>
+      </w:r>
+      <w:r>
+        <w:t>o</w:t>
+      </w:r>
+      <w:r>
+        <w:t xml:space="preserve"> solve the problem described</w:t>
       </w:r>
       <w:r>
         <w:t xml:space="preserve"> above</w:t>
+      </w:r>
+      <w:r>
+        <w:t xml:space="preserve"> </w:t>
+      </w:r>
+      <w:r>
+        <w:t xml:space="preserve">another approach is used for </w:t>
+      </w:r>
+      <w:r>
+        <w:t xml:space="preserve">the </w:t>
+      </w:r>
+      <w:r>
+        <w:t>test cases apart from registration and log-in, which is sending requests and checking if the response is correct.</w:t>
+      </w:r>
+    </w:p>
+    <w:p/>
+    <w:p>
+      <w:r>
+        <w:t>The method of checking the responses is to get the response status codes in the alerts, giving by the injected JavaScript, using Selenium. Selenium library supports waits for different situations including waiting for the alert.</w:t>
+      </w:r>
+      <w:r>
+        <w:t xml:space="preserve"> After the alert shows up, switching to the alert and getting the alert content can also be done easily with Selenium.</w:t>
+      </w:r>
+    </w:p>
+    <w:p/>
+    <w:p>
+      <w:r>
+        <w:t xml:space="preserve">In terms of waiting, </w:t>
+      </w:r>
+      <w:r>
+        <w:t xml:space="preserve">there are many situations that a user (or a </w:t>
+      </w:r>
+      <w:r>
+        <w:t>program) needs to wait for the I</w:t>
+      </w:r>
+      <w:r>
+        <w:t xml:space="preserve">nternet or </w:t>
+      </w:r>
+      <w:r>
+        <w:t xml:space="preserve">the </w:t>
+      </w:r>
+      <w:r>
+        <w:t xml:space="preserve">browser to process the request. An example particularly in this project would be page refreshing. </w:t>
+      </w:r>
+      <w:r>
+        <w:t xml:space="preserve">The method using now is to sleep for an arbitrary amount of time and the time should be long enough to complete the process but cannot be too long </w:t>
+      </w:r>
+      <w:r>
+        <w:t>that much time is wasted. The another problem comes; the waiting time has a very high dependency on the Internet performance and the Internet speed could be so random that is difficult to predict.</w:t>
+      </w:r>
+    </w:p>
+    <w:p/>
+    <w:p>
+      <w:r>
+        <w:t xml:space="preserve">The alternative way of setting arbitrary mount of sleeping time is </w:t>
+      </w:r>
+      <w:r>
+        <w:t xml:space="preserve">to make the program </w:t>
+      </w:r>
+      <w:r>
+        <w:t xml:space="preserve">wait and check every one second or two </w:t>
+      </w:r>
+      <w:r>
+        <w:t>meanwhile record the amount of time has been spent on waiting.</w:t>
+      </w:r>
+      <w:r>
+        <w:t xml:space="preserve"> For events like refreshing a page or renaming a file, i</w:t>
+      </w:r>
+      <w:r>
+        <w:t xml:space="preserve">f the preset timeout is reached then fail the </w:t>
+      </w:r>
+      <w:r>
+        <w:t>case as a good application is not suppose to make the users wait for such long time anyway. However with process like uploading or downloading a file with a huge size, it is difficult to tell if the request is still being processed or not s</w:t>
+      </w:r>
+      <w:r>
+        <w:t>ince those requests sometimes even require a day or more. A solution could be adding a event listener to each of the upload and download functions, which listen to the “progress” of the request and set a timeout in those listeners.</w:t>
+      </w:r>
+    </w:p>
+    <w:p/>
+    <w:p>
+      <w:r>
+        <w:t>Another problem encountered is that the testing program has to change overtime to adapt any change to the functionalities in GenomeSpace or a new feature added to it. For example</w:t>
+      </w:r>
+      <w:r>
+        <w:t xml:space="preserve"> GenomeSpace has two server</w:t>
+      </w:r>
+      <w:r>
+        <w:t>s</w:t>
+      </w:r>
+      <w:r>
+        <w:t xml:space="preserve"> with different domains genomespace.genome.edu.au and genomespace-dev.genome.edu.au.</w:t>
+      </w:r>
+      <w:r>
+        <w:t xml:space="preserve"> The first one is the main server and should be tested frequently as it is the one that users use. However, problems could happen to that server and when the main server is down tests should be then conducted on the alternative</w:t>
+      </w:r>
+      <w:r>
+        <w:t xml:space="preserve"> server. This is also a very common problem of test automation and</w:t>
+      </w:r>
+      <w:r>
+        <w:t xml:space="preserve"> requires </w:t>
+      </w:r>
+      <w:r>
+        <w:t>the program to have a high cohesion and</w:t>
+      </w:r>
+      <w:r>
+        <w:t xml:space="preserve"> </w:t>
+      </w:r>
+      <w:r>
+        <w:t xml:space="preserve">a </w:t>
+      </w:r>
+      <w:r>
+        <w:t xml:space="preserve">low coupling. </w:t>
+      </w:r>
+      <w:r>
+        <w:t>Even though the constan</w:t>
+      </w:r>
+      <w:r>
+        <w:t xml:space="preserve">ts are kept in a separate </w:t>
+      </w:r>
+      <w:r>
+        <w:t xml:space="preserve">script, when the first time a different server needed to be used, there were still many constants needed to be changed like the URLs </w:t>
+      </w:r>
+      <w:r>
+        <w:t>for requests of different functionalities</w:t>
+      </w:r>
+      <w:r>
+        <w:t xml:space="preserve"> </w:t>
+      </w:r>
+      <w:r>
+        <w:t>were stored with the domain in the strings. Changing the server tested on means changing all the URLs one by one.</w:t>
+      </w:r>
+    </w:p>
+    <w:p/>
+    <w:p>
+      <w:r>
+        <w:t xml:space="preserve">In order to quickly adapt to the changed in the GenomeSpace, the program was then modified to be as modulus as possible. </w:t>
+      </w:r>
+      <w:r>
+        <w:t>With the same URLs example, the domain are not put in the same string with the rest of the URLs anymore, instead, the domain is stored in a separate variable and each of the whole URLs are constructed with two parts, domain and the rest.</w:t>
+      </w:r>
+    </w:p>
+    <w:p/>
+    <w:p/>
+    <w:p>
+      <w:r>
+        <w:t xml:space="preserve">With test automation, many service failures were spotted and reported immediately even when the testing program is still at its development stage. For instance, the CORS problem caused random behaviours between different users for file uploading and downloading. </w:t>
+      </w:r>
+      <w:r>
+        <w:t>The single service tests by sending HTTP requests can identify a service failure well, however, it cannot spot any faulty links or buttons in the user Interface; for instance, the functionality of getting DOI for publish a data file works perfectly on the back-end when tested but when a user click the button on the Interface, random number of requests are sent</w:t>
+      </w:r>
+      <w:r>
+        <w:t xml:space="preserve"> at once. </w:t>
+      </w:r>
+    </w:p>
+    <w:p/>
+    <w:p>
+      <w:r>
+        <w:t>In conclusion, t</w:t>
       </w:r>
       <w:bookmarkStart w:id="0" w:name="_GoBack"/>
       <w:bookmarkEnd w:id="0"/>
       <w:r>
-        <w:t xml:space="preserve"> </w:t>
-      </w:r>
-      <w:r>
-        <w:t xml:space="preserve">another approach </w:t>
-      </w:r>
-      <w:r>
-        <w:t>is</w:t>
-      </w:r>
-      <w:r>
-        <w:t xml:space="preserve"> used for </w:t>
-      </w:r>
-      <w:r>
-        <w:t xml:space="preserve">the </w:t>
-      </w:r>
-      <w:r>
-        <w:t>test cases apart from registration and log-in, which is sending requests and checking if the response is correct.</w:t>
-      </w:r>
-    </w:p>
-    <w:p/>
-    <w:p>
-      <w:r>
-        <w:t>Conclusion:</w:t>
-      </w:r>
-    </w:p>
-    <w:p/>
-    <w:p>
-      <w:r>
-        <w:t>The test automation program is basically to test if the functionalities are working as intended and generate report of the test outcome.</w:t>
-      </w:r>
-    </w:p>
-    <w:p/>
-    <w:p/>
-    <w:p/>
-    <w:p>
-      <w:r>
-        <w:t xml:space="preserve">At the </w:t>
-      </w:r>
-      <w:r>
-        <w:t xml:space="preserve">setting up stage of the </w:t>
-      </w:r>
-      <w:r>
-        <w:t>program, Chrome driver, which was installed in advance</w:t>
-      </w:r>
-      <w:r>
-        <w:t>, or Firefox driver, which came along with Selenium</w:t>
-      </w:r>
-      <w:r>
-        <w:t xml:space="preserve"> package</w:t>
-      </w:r>
-      <w:r>
-        <w:t xml:space="preserve"> are started and the a window shows up, then Genomespace website </w:t>
-      </w:r>
-      <w:r>
-        <w:t>(</w:t>
-      </w:r>
-      <w:hyperlink r:id="rId6" w:history="1">
-        <w:r>
-          <w:rPr>
-            <w:rStyle w:val="Hyperlink"/>
-          </w:rPr>
-          <w:t>https://genomespace.genome.edu.au/jsui</w:t>
-        </w:r>
-      </w:hyperlink>
-      <w:r>
-        <w:t>)</w:t>
-      </w:r>
-      <w:r>
-        <w:t xml:space="preserve"> </w:t>
-      </w:r>
-      <w:r>
-        <w:t xml:space="preserve">is </w:t>
-      </w:r>
-      <w:r>
-        <w:t>opened</w:t>
-      </w:r>
-      <w:r>
-        <w:t>. The program looks for the cookie stored under the same directory as itself is in and restore it, if there is any, for skipping the log in test and speed up the debugging process of the program itself, as the web drivers would always start a new window with no cookies, no cache and the login test is relatively slow.</w:t>
-      </w:r>
-      <w:r>
-        <w:t xml:space="preserve"> </w:t>
-      </w:r>
-      <w:r>
-        <w:t>The program is then ready to test</w:t>
-      </w:r>
-      <w:r>
-        <w:t xml:space="preserve">. </w:t>
-      </w:r>
-    </w:p>
-    <w:p/>
-    <w:p/>
-    <w:p/>
-    <w:p/>
-    <w:p/>
-    <w:p/>
-    <w:p/>
-    <w:p/>
-    <w:p/>
-    <w:p/>
-    <w:p/>
-    <w:p/>
-    <w:p/>
-    <w:p/>
-    <w:p/>
-    <w:p/>
-    <w:p/>
-    <w:p/>
-    <w:p/>
-    <w:p/>
-    <w:p>
-      <w:r>
-        <w:t>The biggest problem encountered when setting up was that the web drivers would always start a new wind</w:t>
-      </w:r>
-      <w:r>
-        <w:t>ow with no cookies and no cache. Logging in was needed every time running the program to pass the authentication and this takes a relatively long time, which slowed down process of debugging the program itself.</w:t>
+        <w:t>he best integrity web application test is best to start from the front-end user interface with the ids are provided for each important elements in the webpag</w:t>
+      </w:r>
+      <w:r>
+        <w:t>e.</w:t>
       </w:r>
     </w:p>
     <w:sectPr>
@@ -918,6 +1328,33 @@
       <w:u w:val="single"/>
     </w:rPr>
   </w:style>
+  <w:style w:type="paragraph" w:styleId="BalloonText">
+    <w:name w:val="Balloon Text"/>
+    <w:basedOn w:val="Normal"/>
+    <w:link w:val="BalloonTextChar"/>
+    <w:uiPriority w:val="99"/>
+    <w:semiHidden/>
+    <w:unhideWhenUsed/>
+    <w:rsid w:val="00A54F10"/>
+    <w:rPr>
+      <w:rFonts w:ascii="Lucida Grande" w:hAnsi="Lucida Grande"/>
+      <w:sz w:val="18"/>
+      <w:szCs w:val="18"/>
+    </w:rPr>
+  </w:style>
+  <w:style w:type="character" w:customStyle="1" w:styleId="BalloonTextChar">
+    <w:name w:val="Balloon Text Char"/>
+    <w:basedOn w:val="DefaultParagraphFont"/>
+    <w:link w:val="BalloonText"/>
+    <w:uiPriority w:val="99"/>
+    <w:semiHidden/>
+    <w:rsid w:val="00A54F10"/>
+    <w:rPr>
+      <w:rFonts w:ascii="Lucida Grande" w:hAnsi="Lucida Grande"/>
+      <w:sz w:val="18"/>
+      <w:szCs w:val="18"/>
+    </w:rPr>
+  </w:style>
 </w:styles>
 </file>
 
@@ -1136,6 +1573,33 @@
     <w:rPr>
       <w:color w:val="800080" w:themeColor="followedHyperlink"/>
       <w:u w:val="single"/>
+    </w:rPr>
+  </w:style>
+  <w:style w:type="paragraph" w:styleId="BalloonText">
+    <w:name w:val="Balloon Text"/>
+    <w:basedOn w:val="Normal"/>
+    <w:link w:val="BalloonTextChar"/>
+    <w:uiPriority w:val="99"/>
+    <w:semiHidden/>
+    <w:unhideWhenUsed/>
+    <w:rsid w:val="00A54F10"/>
+    <w:rPr>
+      <w:rFonts w:ascii="Lucida Grande" w:hAnsi="Lucida Grande"/>
+      <w:sz w:val="18"/>
+      <w:szCs w:val="18"/>
+    </w:rPr>
+  </w:style>
+  <w:style w:type="character" w:customStyle="1" w:styleId="BalloonTextChar">
+    <w:name w:val="Balloon Text Char"/>
+    <w:basedOn w:val="DefaultParagraphFont"/>
+    <w:link w:val="BalloonText"/>
+    <w:uiPriority w:val="99"/>
+    <w:semiHidden/>
+    <w:rsid w:val="00A54F10"/>
+    <w:rPr>
+      <w:rFonts w:ascii="Lucida Grande" w:hAnsi="Lucida Grande"/>
+      <w:sz w:val="18"/>
+      <w:szCs w:val="18"/>
     </w:rPr>
   </w:style>
 </w:styles>

</xml_diff>